<commit_message>
Entrega final Reto 3
Entrega Final Reto 3
</commit_message>
<xml_diff>
--- a/Docs/Analisis tiempos y Memoria reto 3.docx
+++ b/Docs/Analisis tiempos y Memoria reto 3.docx
@@ -9,35 +9,6 @@
           <w:bCs/>
         </w:rPr>
       </w:pPr>
-    </w:p>
-    <w:p>
-      <w:pPr>
-        <w:rPr>
-          <w:b/>
-          <w:bCs/>
-        </w:rPr>
-      </w:pPr>
-      <w:r>
-        <w:rPr>
-          <w:b/>
-          <w:bCs/>
-        </w:rPr>
-        <w:t xml:space="preserve">Archivo csv utilizado: </w:t>
-      </w:r>
-      <w:r>
-        <w:rPr>
-          <w:b/>
-          <w:bCs/>
-        </w:rPr>
-        <w:t>50 pct</w:t>
-      </w:r>
-      <w:r>
-        <w:rPr>
-          <w:b/>
-          <w:bCs/>
-        </w:rPr>
-        <w:t>!</w:t>
-      </w:r>
     </w:p>
     <w:p>
       <w:r>
@@ -61,7 +32,6 @@
         </w:r>
       </w:hyperlink>
     </w:p>
-    <w:p/>
     <w:p>
       <w:r>
         <w:rPr>
@@ -87,13 +57,14 @@
         </w:r>
       </w:hyperlink>
     </w:p>
-    <w:p/>
-    <w:p>
-      <w:r>
-        <w:t>Link repositorio</w:t>
-      </w:r>
-    </w:p>
-    <w:p/>
+    <w:p>
+      <w:r>
+        <w:t>Enlace</w:t>
+      </w:r>
+      <w:r>
+        <w:t xml:space="preserve"> repositorio</w:t>
+      </w:r>
+    </w:p>
     <w:p>
       <w:r>
         <w:rPr>
@@ -106,28 +77,56 @@
         <w:t xml:space="preserve"> </w:t>
       </w:r>
       <w:r>
+        <w:rPr>
+          <w:color w:val="2F5496" w:themeColor="accent1" w:themeShade="BF"/>
+        </w:rPr>
         <w:t>Requerimiento</w:t>
       </w:r>
       <w:r>
+        <w:rPr>
+          <w:color w:val="2F5496" w:themeColor="accent1" w:themeShade="BF"/>
+        </w:rPr>
         <w:t xml:space="preserve"> </w:t>
       </w:r>
       <w:r>
+        <w:rPr>
+          <w:color w:val="2F5496" w:themeColor="accent1" w:themeShade="BF"/>
+        </w:rPr>
         <w:t>1</w:t>
       </w:r>
       <w:r>
+        <w:rPr>
+          <w:color w:val="2F5496" w:themeColor="accent1" w:themeShade="BF"/>
+        </w:rPr>
         <w:t>:</w:t>
       </w:r>
       <w:r>
+        <w:rPr>
+          <w:color w:val="2F5496" w:themeColor="accent1" w:themeShade="BF"/>
+        </w:rPr>
         <w:t xml:space="preserve">  </w:t>
       </w:r>
       <w:r>
         <w:t>O (</w:t>
       </w:r>
       <w:r>
-        <w:t>1)</w:t>
-      </w:r>
-    </w:p>
-    <w:p/>
+        <w:t>n</w:t>
+      </w:r>
+      <w:r>
+        <w:t>)</w:t>
+      </w:r>
+    </w:p>
+    <w:p>
+      <w:r>
+        <w:t xml:space="preserve">Tiempo [ms]:  </w:t>
+      </w:r>
+      <w:r>
+        <w:t>35280.255 || Memoria</w:t>
+      </w:r>
+      <w:r>
+        <w:t xml:space="preserve"> [kB]:  27.945</w:t>
+      </w:r>
+    </w:p>
     <w:p>
       <w:r>
         <w:rPr>
@@ -137,25 +136,53 @@
         <w:t>Estudiante 2</w:t>
       </w:r>
       <w:r>
-        <w:t xml:space="preserve"> Requerimiento</w:t>
-      </w:r>
-      <w:r>
         <w:t xml:space="preserve"> </w:t>
       </w:r>
       <w:r>
-        <w:t>2:</w:t>
-      </w:r>
-      <w:r>
+        <w:rPr>
+          <w:color w:val="2F5496" w:themeColor="accent1" w:themeShade="BF"/>
+        </w:rPr>
+        <w:t>Requerimiento</w:t>
+      </w:r>
+      <w:r>
+        <w:rPr>
+          <w:color w:val="2F5496" w:themeColor="accent1" w:themeShade="BF"/>
+        </w:rPr>
         <w:t xml:space="preserve"> </w:t>
       </w:r>
       <w:r>
+        <w:rPr>
+          <w:color w:val="2F5496" w:themeColor="accent1" w:themeShade="BF"/>
+        </w:rPr>
+        <w:t>2</w:t>
+      </w:r>
+      <w:r>
+        <w:t>:</w:t>
+      </w:r>
+      <w:r>
+        <w:t xml:space="preserve"> </w:t>
+      </w:r>
+      <w:r>
         <w:t>O (</w:t>
       </w:r>
       <w:r>
-        <w:t>1)</w:t>
-      </w:r>
-    </w:p>
-    <w:p/>
+        <w:t>n</w:t>
+      </w:r>
+      <w:r>
+        <w:t>)</w:t>
+      </w:r>
+    </w:p>
+    <w:p>
+      <w:r>
+        <w:t xml:space="preserve">Tiempo [ms]:  </w:t>
+      </w:r>
+      <w:r>
+        <w:t>39770.249 || Memoria</w:t>
+      </w:r>
+      <w:r>
+        <w:t xml:space="preserve"> [kB]:  26.622</w:t>
+      </w:r>
+    </w:p>
     <w:p>
       <w:r>
         <w:rPr>
@@ -165,18 +192,36 @@
         <w:t>Estudiante 2</w:t>
       </w:r>
       <w:r>
-        <w:t xml:space="preserve"> Requerimiento</w:t>
-      </w:r>
-      <w:r>
         <w:t xml:space="preserve"> </w:t>
       </w:r>
       <w:r>
+        <w:rPr>
+          <w:color w:val="2F5496" w:themeColor="accent1" w:themeShade="BF"/>
+        </w:rPr>
+        <w:t>Requerimiento</w:t>
+      </w:r>
+      <w:r>
+        <w:rPr>
+          <w:color w:val="2F5496" w:themeColor="accent1" w:themeShade="BF"/>
+        </w:rPr>
+        <w:t xml:space="preserve"> </w:t>
+      </w:r>
+      <w:r>
+        <w:rPr>
+          <w:color w:val="2F5496" w:themeColor="accent1" w:themeShade="BF"/>
+        </w:rPr>
         <w:t>3</w:t>
       </w:r>
       <w:r>
+        <w:rPr>
+          <w:color w:val="2F5496" w:themeColor="accent1" w:themeShade="BF"/>
+        </w:rPr>
         <w:t>:</w:t>
       </w:r>
       <w:r>
+        <w:rPr>
+          <w:color w:val="2F5496" w:themeColor="accent1" w:themeShade="BF"/>
+        </w:rPr>
         <w:t xml:space="preserve"> </w:t>
       </w:r>
       <w:r>
@@ -186,7 +231,17 @@
         <w:t>1)</w:t>
       </w:r>
     </w:p>
-    <w:p/>
+    <w:p>
+      <w:r>
+        <w:t xml:space="preserve">Tiempo [ms]:  </w:t>
+      </w:r>
+      <w:r>
+        <w:t>3135.620 || Memoria</w:t>
+      </w:r>
+      <w:r>
+        <w:t xml:space="preserve"> [kB]:  3135.620</w:t>
+      </w:r>
+    </w:p>
     <w:p>
       <w:r>
         <w:rPr>
@@ -199,28 +254,56 @@
         <w:t xml:space="preserve"> </w:t>
       </w:r>
       <w:r>
+        <w:rPr>
+          <w:color w:val="2F5496" w:themeColor="accent1" w:themeShade="BF"/>
+        </w:rPr>
         <w:t>Requerimiento</w:t>
       </w:r>
       <w:r>
+        <w:rPr>
+          <w:color w:val="2F5496" w:themeColor="accent1" w:themeShade="BF"/>
+        </w:rPr>
         <w:t xml:space="preserve"> </w:t>
       </w:r>
       <w:r>
+        <w:rPr>
+          <w:color w:val="2F5496" w:themeColor="accent1" w:themeShade="BF"/>
+        </w:rPr>
         <w:t>4</w:t>
       </w:r>
       <w:r>
+        <w:rPr>
+          <w:color w:val="2F5496" w:themeColor="accent1" w:themeShade="BF"/>
+        </w:rPr>
         <w:t>:</w:t>
       </w:r>
       <w:r>
+        <w:rPr>
+          <w:color w:val="2F5496" w:themeColor="accent1" w:themeShade="BF"/>
+        </w:rPr>
         <w:t xml:space="preserve"> </w:t>
       </w:r>
       <w:r>
         <w:t>O (</w:t>
       </w:r>
       <w:r>
-        <w:t>1)</w:t>
-      </w:r>
-    </w:p>
-    <w:p/>
+        <w:t>n</w:t>
+      </w:r>
+      <w:r>
+        <w:t>)</w:t>
+      </w:r>
+    </w:p>
+    <w:p>
+      <w:r>
+        <w:t xml:space="preserve">Tiempo [ms]:  </w:t>
+      </w:r>
+      <w:r>
+        <w:t>425532.217 || Memoria</w:t>
+      </w:r>
+      <w:r>
+        <w:t xml:space="preserve"> [kB]:  21.206</w:t>
+      </w:r>
+    </w:p>
     <w:p>
       <w:r>
         <w:rPr>
@@ -230,21 +313,137 @@
         <w:t xml:space="preserve">Grupal </w:t>
       </w:r>
       <w:r>
+        <w:rPr>
+          <w:color w:val="2F5496" w:themeColor="accent1" w:themeShade="BF"/>
+        </w:rPr>
         <w:t>Requerimiento</w:t>
       </w:r>
       <w:r>
+        <w:rPr>
+          <w:color w:val="2F5496" w:themeColor="accent1" w:themeShade="BF"/>
+        </w:rPr>
         <w:t xml:space="preserve"> </w:t>
       </w:r>
       <w:r>
+        <w:rPr>
+          <w:color w:val="2F5496" w:themeColor="accent1" w:themeShade="BF"/>
+        </w:rPr>
         <w:t>5</w:t>
       </w:r>
       <w:r>
+        <w:rPr>
+          <w:color w:val="2F5496" w:themeColor="accent1" w:themeShade="BF"/>
+        </w:rPr>
         <w:t>:</w:t>
       </w:r>
       <w:r>
-        <w:t xml:space="preserve"> O</w:t>
-      </w:r>
-    </w:p>
+        <w:rPr>
+          <w:color w:val="2F5496" w:themeColor="accent1" w:themeShade="BF"/>
+        </w:rPr>
+        <w:t xml:space="preserve"> </w:t>
+      </w:r>
+      <w:r>
+        <w:t>O (n</w:t>
+      </w:r>
+      <w:r>
+        <w:t>)</w:t>
+      </w:r>
+    </w:p>
+    <w:p>
+      <w:r>
+        <w:t xml:space="preserve">Tiempo [ms]:  </w:t>
+      </w:r>
+      <w:r>
+        <w:t>284445.496 |</w:t>
+      </w:r>
+      <w:r>
+        <w:t>| Memoria</w:t>
+      </w:r>
+      <w:r>
+        <w:t xml:space="preserve"> [kB]:  31.424</w:t>
+      </w:r>
+    </w:p>
+    <w:p/>
+    <w:p>
+      <w:r>
+        <w:drawing>
+          <wp:inline distT="0" distB="0" distL="0" distR="0" wp14:anchorId="6BF28573" wp14:editId="25920CE1">
+            <wp:extent cx="5612130" cy="3760470"/>
+            <wp:effectExtent l="0" t="0" r="7620" b="0"/>
+            <wp:docPr id="1" name="Imagen 1" descr="Gráfico, Gráfico de líneas&#10;&#10;Descripción generada automáticamente"/>
+            <wp:cNvGraphicFramePr>
+              <a:graphicFrameLocks xmlns:a="http://schemas.openxmlformats.org/drawingml/2006/main" noChangeAspect="1"/>
+            </wp:cNvGraphicFramePr>
+            <a:graphic xmlns:a="http://schemas.openxmlformats.org/drawingml/2006/main">
+              <a:graphicData uri="http://schemas.openxmlformats.org/drawingml/2006/picture">
+                <pic:pic xmlns:pic="http://schemas.openxmlformats.org/drawingml/2006/picture">
+                  <pic:nvPicPr>
+                    <pic:cNvPr id="1" name="Imagen 1" descr="Gráfico, Gráfico de líneas&#10;&#10;Descripción generada automáticamente"/>
+                    <pic:cNvPicPr/>
+                  </pic:nvPicPr>
+                  <pic:blipFill>
+                    <a:blip r:embed="rId9"/>
+                    <a:stretch>
+                      <a:fillRect/>
+                    </a:stretch>
+                  </pic:blipFill>
+                  <pic:spPr>
+                    <a:xfrm>
+                      <a:off x="0" y="0"/>
+                      <a:ext cx="5612130" cy="3760470"/>
+                    </a:xfrm>
+                    <a:prstGeom prst="rect">
+                      <a:avLst/>
+                    </a:prstGeom>
+                  </pic:spPr>
+                </pic:pic>
+              </a:graphicData>
+            </a:graphic>
+          </wp:inline>
+        </w:drawing>
+      </w:r>
+    </w:p>
+    <w:p>
+      <w:r>
+        <w:lastRenderedPageBreak/>
+        <w:drawing>
+          <wp:inline distT="0" distB="0" distL="0" distR="0" wp14:anchorId="140B2BF7" wp14:editId="32C8CA39">
+            <wp:extent cx="5612130" cy="3833495"/>
+            <wp:effectExtent l="0" t="0" r="7620" b="0"/>
+            <wp:docPr id="2" name="Imagen 2" descr="Gráfico, Gráfico de líneas&#10;&#10;Descripción generada automáticamente"/>
+            <wp:cNvGraphicFramePr>
+              <a:graphicFrameLocks xmlns:a="http://schemas.openxmlformats.org/drawingml/2006/main" noChangeAspect="1"/>
+            </wp:cNvGraphicFramePr>
+            <a:graphic xmlns:a="http://schemas.openxmlformats.org/drawingml/2006/main">
+              <a:graphicData uri="http://schemas.openxmlformats.org/drawingml/2006/picture">
+                <pic:pic xmlns:pic="http://schemas.openxmlformats.org/drawingml/2006/picture">
+                  <pic:nvPicPr>
+                    <pic:cNvPr id="2" name="Imagen 2" descr="Gráfico, Gráfico de líneas&#10;&#10;Descripción generada automáticamente"/>
+                    <pic:cNvPicPr/>
+                  </pic:nvPicPr>
+                  <pic:blipFill>
+                    <a:blip r:embed="rId10"/>
+                    <a:stretch>
+                      <a:fillRect/>
+                    </a:stretch>
+                  </pic:blipFill>
+                  <pic:spPr>
+                    <a:xfrm>
+                      <a:off x="0" y="0"/>
+                      <a:ext cx="5612130" cy="3833495"/>
+                    </a:xfrm>
+                    <a:prstGeom prst="rect">
+                      <a:avLst/>
+                    </a:prstGeom>
+                  </pic:spPr>
+                </pic:pic>
+              </a:graphicData>
+            </a:graphic>
+          </wp:inline>
+        </w:drawing>
+      </w:r>
+    </w:p>
+    <w:p/>
     <w:sectPr>
       <w:pgSz w:w="12240" w:h="15840"/>
       <w:pgMar w:top="1417" w:right="1701" w:bottom="1417" w:left="1701" w:header="708" w:footer="708" w:gutter="0"/>
@@ -1003,21 +1202,6 @@
 </file>
 
 <file path=customXml/item1.xml><?xml version="1.0" encoding="utf-8"?>
-<p:properties xmlns:p="http://schemas.microsoft.com/office/2006/metadata/properties" xmlns:xsi="http://www.w3.org/2001/XMLSchema-instance" xmlns:pc="http://schemas.microsoft.com/office/infopath/2007/PartnerControls">
-  <documentManagement/>
-</p:properties>
-</file>
-
-<file path=customXml/item2.xml><?xml version="1.0" encoding="utf-8"?>
-<?mso-contentType ?>
-<FormTemplates xmlns="http://schemas.microsoft.com/sharepoint/v3/contenttype/forms">
-  <Display>DocumentLibraryForm</Display>
-  <Edit>DocumentLibraryForm</Edit>
-  <New>DocumentLibraryForm</New>
-</FormTemplates>
-</file>
-
-<file path=customXml/item3.xml><?xml version="1.0" encoding="utf-8"?>
 <ct:contentTypeSchema xmlns:ct="http://schemas.microsoft.com/office/2006/metadata/contentType" xmlns:ma="http://schemas.microsoft.com/office/2006/metadata/properties/metaAttributes" ct:_="" ma:_="" ma:contentTypeName="Documento" ma:contentTypeID="0x0101000BB571EBB6B88640BB93496FC884F3A4" ma:contentTypeVersion="12" ma:contentTypeDescription="Crear nuevo documento." ma:contentTypeScope="" ma:versionID="e9caf1a241f67a2e3364594bd5a03667">
   <xsd:schema xmlns:xsd="http://www.w3.org/2001/XMLSchema" xmlns:xs="http://www.w3.org/2001/XMLSchema" xmlns:p="http://schemas.microsoft.com/office/2006/metadata/properties" xmlns:ns3="81b3f9b9-5929-4e70-91d9-c6abc4140da4" xmlns:ns4="deec658b-50b2-4b57-b28f-7d707a5d1622" targetNamespace="http://schemas.microsoft.com/office/2006/metadata/properties" ma:root="true" ma:fieldsID="cc041aa69524113b2472d103badd5ec8" ns3:_="" ns4:_="">
     <xsd:import namespace="81b3f9b9-5929-4e70-91d9-c6abc4140da4"/>
@@ -1234,24 +1418,22 @@
 </ct:contentTypeSchema>
 </file>
 
-<file path=customXml/itemProps1.xml><?xml version="1.0" encoding="utf-8"?>
-<ds:datastoreItem xmlns:ds="http://schemas.openxmlformats.org/officeDocument/2006/customXml" ds:itemID="{EBFA89B8-505C-4D35-899B-9D2885B43EE5}">
-  <ds:schemaRefs>
-    <ds:schemaRef ds:uri="http://schemas.microsoft.com/office/2006/metadata/properties"/>
-    <ds:schemaRef ds:uri="http://schemas.microsoft.com/office/infopath/2007/PartnerControls"/>
-  </ds:schemaRefs>
-</ds:datastoreItem>
+<file path=customXml/item2.xml><?xml version="1.0" encoding="utf-8"?>
+<?mso-contentType ?>
+<FormTemplates xmlns="http://schemas.microsoft.com/sharepoint/v3/contenttype/forms">
+  <Display>DocumentLibraryForm</Display>
+  <Edit>DocumentLibraryForm</Edit>
+  <New>DocumentLibraryForm</New>
+</FormTemplates>
 </file>
 
-<file path=customXml/itemProps2.xml><?xml version="1.0" encoding="utf-8"?>
-<ds:datastoreItem xmlns:ds="http://schemas.openxmlformats.org/officeDocument/2006/customXml" ds:itemID="{118C3BEA-E7D2-43D7-A1A5-A7149DCC431E}">
-  <ds:schemaRefs>
-    <ds:schemaRef ds:uri="http://schemas.microsoft.com/sharepoint/v3/contenttype/forms"/>
-  </ds:schemaRefs>
-</ds:datastoreItem>
+<file path=customXml/item3.xml><?xml version="1.0" encoding="utf-8"?>
+<p:properties xmlns:p="http://schemas.microsoft.com/office/2006/metadata/properties" xmlns:xsi="http://www.w3.org/2001/XMLSchema-instance" xmlns:pc="http://schemas.microsoft.com/office/infopath/2007/PartnerControls">
+  <documentManagement/>
+</p:properties>
 </file>
 
-<file path=customXml/itemProps3.xml><?xml version="1.0" encoding="utf-8"?>
+<file path=customXml/itemProps1.xml><?xml version="1.0" encoding="utf-8"?>
 <ds:datastoreItem xmlns:ds="http://schemas.openxmlformats.org/officeDocument/2006/customXml" ds:itemID="{F637B634-904E-48F7-90E4-D79B84FE2D03}">
   <ds:schemaRefs>
     <ds:schemaRef ds:uri="http://schemas.microsoft.com/office/2006/metadata/contentType"/>
@@ -1268,4 +1450,21 @@
     <ds:schemaRef ds:uri="http://schemas.microsoft.com/internal/obd"/>
   </ds:schemaRefs>
 </ds:datastoreItem>
+</file>
+
+<file path=customXml/itemProps2.xml><?xml version="1.0" encoding="utf-8"?>
+<ds:datastoreItem xmlns:ds="http://schemas.openxmlformats.org/officeDocument/2006/customXml" ds:itemID="{118C3BEA-E7D2-43D7-A1A5-A7149DCC431E}">
+  <ds:schemaRefs>
+    <ds:schemaRef ds:uri="http://schemas.microsoft.com/sharepoint/v3/contenttype/forms"/>
+  </ds:schemaRefs>
+</ds:datastoreItem>
+</file>
+
+<file path=customXml/itemProps3.xml><?xml version="1.0" encoding="utf-8"?>
+<ds:datastoreItem xmlns:ds="http://schemas.openxmlformats.org/officeDocument/2006/customXml" ds:itemID="{EBFA89B8-505C-4D35-899B-9D2885B43EE5}">
+  <ds:schemaRefs>
+    <ds:schemaRef ds:uri="http://schemas.microsoft.com/office/2006/metadata/properties"/>
+    <ds:schemaRef ds:uri="http://schemas.microsoft.com/office/infopath/2007/PartnerControls"/>
+  </ds:schemaRefs>
+</ds:datastoreItem>
 </file>
</xml_diff>